<commit_message>
create appointment, update appointment for receptionist
</commit_message>
<xml_diff>
--- a/Word/REPORT.docx
+++ b/Word/REPORT.docx
@@ -437,16 +437,21 @@
         <w:tc>
           <w:tcPr>
             <w:tcW w:w="2594" w:type="dxa"/>
-          </w:tcPr>
-          <w:p>
-            <w:pPr>
-              <w:rPr>
-                <w:rFonts w:ascii="Cambria" w:hAnsi="Cambria"/>
-              </w:rPr>
-            </w:pPr>
-            <w:r>
-              <w:rPr>
-                <w:rFonts w:ascii="Cambria" w:hAnsi="Cambria"/>
+            <w:vAlign w:val="center"/>
+          </w:tcPr>
+          <w:p>
+            <w:pPr>
+              <w:rPr>
+                <w:rFonts w:ascii="Cambria" w:hAnsi="Cambria"/>
+                <w:b/>
+                <w:bCs/>
+              </w:rPr>
+            </w:pPr>
+            <w:r>
+              <w:rPr>
+                <w:rFonts w:ascii="Cambria" w:hAnsi="Cambria"/>
+                <w:b/>
+                <w:bCs/>
               </w:rPr>
               <w:t>Total Drugs:</w:t>
             </w:r>
@@ -455,11 +460,15 @@
             <w:pPr>
               <w:rPr>
                 <w:rFonts w:ascii="Cambria" w:hAnsi="Cambria"/>
-              </w:rPr>
-            </w:pPr>
-            <w:r>
-              <w:rPr>
-                <w:rFonts w:ascii="Cambria" w:hAnsi="Cambria"/>
+                <w:b/>
+                <w:bCs/>
+              </w:rPr>
+            </w:pPr>
+            <w:r>
+              <w:rPr>
+                <w:rFonts w:ascii="Cambria" w:hAnsi="Cambria"/>
+                <w:b/>
+                <w:bCs/>
               </w:rPr>
               <w:t>{{totalDrugRevenue}}</w:t>
             </w:r>
@@ -468,6 +477,8 @@
             <w:pPr>
               <w:rPr>
                 <w:rFonts w:ascii="Cambria" w:hAnsi="Cambria"/>
+                <w:b/>
+                <w:bCs/>
               </w:rPr>
             </w:pPr>
           </w:p>
@@ -475,16 +486,21 @@
         <w:tc>
           <w:tcPr>
             <w:tcW w:w="2850" w:type="dxa"/>
-          </w:tcPr>
-          <w:p>
-            <w:pPr>
-              <w:rPr>
-                <w:rFonts w:ascii="Cambria" w:hAnsi="Cambria"/>
-              </w:rPr>
-            </w:pPr>
-            <w:r>
-              <w:rPr>
-                <w:rFonts w:ascii="Cambria" w:hAnsi="Cambria"/>
+            <w:vAlign w:val="center"/>
+          </w:tcPr>
+          <w:p>
+            <w:pPr>
+              <w:rPr>
+                <w:rFonts w:ascii="Cambria" w:hAnsi="Cambria"/>
+                <w:b/>
+                <w:bCs/>
+              </w:rPr>
+            </w:pPr>
+            <w:r>
+              <w:rPr>
+                <w:rFonts w:ascii="Cambria" w:hAnsi="Cambria"/>
+                <w:b/>
+                <w:bCs/>
               </w:rPr>
               <w:t>Total Services:</w:t>
             </w:r>
@@ -493,11 +509,15 @@
             <w:pPr>
               <w:rPr>
                 <w:rFonts w:ascii="Cambria" w:hAnsi="Cambria"/>
-              </w:rPr>
-            </w:pPr>
-            <w:r>
-              <w:rPr>
-                <w:rFonts w:ascii="Cambria" w:hAnsi="Cambria"/>
+                <w:b/>
+                <w:bCs/>
+              </w:rPr>
+            </w:pPr>
+            <w:r>
+              <w:rPr>
+                <w:rFonts w:ascii="Cambria" w:hAnsi="Cambria"/>
+                <w:b/>
+                <w:bCs/>
               </w:rPr>
               <w:t>{{totalServiceRevenue}}</w:t>
             </w:r>
@@ -506,16 +526,21 @@
         <w:tc>
           <w:tcPr>
             <w:tcW w:w="1935" w:type="dxa"/>
-          </w:tcPr>
-          <w:p>
-            <w:pPr>
-              <w:rPr>
-                <w:rFonts w:ascii="Cambria" w:hAnsi="Cambria"/>
-              </w:rPr>
-            </w:pPr>
-            <w:r>
-              <w:rPr>
-                <w:rFonts w:ascii="Cambria" w:hAnsi="Cambria"/>
+            <w:vAlign w:val="center"/>
+          </w:tcPr>
+          <w:p>
+            <w:pPr>
+              <w:rPr>
+                <w:rFonts w:ascii="Cambria" w:hAnsi="Cambria"/>
+                <w:b/>
+                <w:bCs/>
+              </w:rPr>
+            </w:pPr>
+            <w:r>
+              <w:rPr>
+                <w:rFonts w:ascii="Cambria" w:hAnsi="Cambria"/>
+                <w:b/>
+                <w:bCs/>
               </w:rPr>
               <w:t>Grand Total:</w:t>
             </w:r>
@@ -524,11 +549,15 @@
             <w:pPr>
               <w:rPr>
                 <w:rFonts w:ascii="Cambria" w:hAnsi="Cambria"/>
-              </w:rPr>
-            </w:pPr>
-            <w:r>
-              <w:rPr>
-                <w:rFonts w:ascii="Cambria" w:hAnsi="Cambria"/>
+                <w:b/>
+                <w:bCs/>
+              </w:rPr>
+            </w:pPr>
+            <w:r>
+              <w:rPr>
+                <w:rFonts w:ascii="Cambria" w:hAnsi="Cambria"/>
+                <w:b/>
+                <w:bCs/>
               </w:rPr>
               <w:t>{{grandTotal}}</w:t>
             </w:r>
@@ -537,6 +566,8 @@
             <w:pPr>
               <w:rPr>
                 <w:rFonts w:ascii="Cambria" w:hAnsi="Cambria"/>
+                <w:b/>
+                <w:bCs/>
               </w:rPr>
             </w:pPr>
           </w:p>
@@ -824,16 +855,21 @@
           <w:tcPr>
             <w:tcW w:w="4249" w:type="dxa"/>
             <w:gridSpan w:val="2"/>
-          </w:tcPr>
-          <w:p>
-            <w:pPr>
-              <w:rPr>
-                <w:rFonts w:ascii="Cambria" w:hAnsi="Cambria"/>
-              </w:rPr>
-            </w:pPr>
-            <w:r>
-              <w:rPr>
-                <w:rFonts w:ascii="Cambria" w:hAnsi="Cambria"/>
+            <w:vAlign w:val="center"/>
+          </w:tcPr>
+          <w:p>
+            <w:pPr>
+              <w:rPr>
+                <w:rFonts w:ascii="Cambria" w:hAnsi="Cambria"/>
+                <w:b/>
+                <w:bCs/>
+              </w:rPr>
+            </w:pPr>
+            <w:r>
+              <w:rPr>
+                <w:rFonts w:ascii="Cambria" w:hAnsi="Cambria"/>
+                <w:b/>
+                <w:bCs/>
               </w:rPr>
               <w:t>Total Services Revenue: {{totalDrugRevenue}}</w:t>
             </w:r>
@@ -1127,16 +1163,21 @@
           <w:tcPr>
             <w:tcW w:w="4785" w:type="dxa"/>
             <w:gridSpan w:val="2"/>
-          </w:tcPr>
-          <w:p>
-            <w:pPr>
-              <w:rPr>
-                <w:rFonts w:ascii="Cambria" w:hAnsi="Cambria"/>
-              </w:rPr>
-            </w:pPr>
-            <w:r>
-              <w:rPr>
-                <w:rFonts w:ascii="Cambria" w:hAnsi="Cambria"/>
+            <w:vAlign w:val="center"/>
+          </w:tcPr>
+          <w:p>
+            <w:pPr>
+              <w:rPr>
+                <w:rFonts w:ascii="Cambria" w:hAnsi="Cambria"/>
+                <w:b/>
+                <w:bCs/>
+              </w:rPr>
+            </w:pPr>
+            <w:r>
+              <w:rPr>
+                <w:rFonts w:ascii="Cambria" w:hAnsi="Cambria"/>
+                <w:b/>
+                <w:bCs/>
               </w:rPr>
               <w:t>Total Services Revenue: {{totalServiceRevenue}}</w:t>
             </w:r>

</xml_diff>

<commit_message>
fix report in admin
</commit_message>
<xml_diff>
--- a/Word/REPORT.docx
+++ b/Word/REPORT.docx
@@ -473,15 +473,6 @@
               <w:t>{{totalDrugRevenue}}</w:t>
             </w:r>
           </w:p>
-          <w:p>
-            <w:pPr>
-              <w:rPr>
-                <w:rFonts w:ascii="Cambria" w:hAnsi="Cambria"/>
-                <w:b/>
-                <w:bCs/>
-              </w:rPr>
-            </w:pPr>
-          </w:p>
         </w:tc>
         <w:tc>
           <w:tcPr>
@@ -561,15 +552,6 @@
               </w:rPr>
               <w:t>{{grandTotal}}</w:t>
             </w:r>
-          </w:p>
-          <w:p>
-            <w:pPr>
-              <w:rPr>
-                <w:rFonts w:ascii="Cambria" w:hAnsi="Cambria"/>
-                <w:b/>
-                <w:bCs/>
-              </w:rPr>
-            </w:pPr>
           </w:p>
         </w:tc>
       </w:tr>
@@ -905,11 +887,12 @@
         <w:tblLook w:val="04A0" w:firstRow="1" w:lastRow="0" w:firstColumn="1" w:lastColumn="0" w:noHBand="0" w:noVBand="1"/>
       </w:tblPr>
       <w:tblGrid>
-        <w:gridCol w:w="2002"/>
-        <w:gridCol w:w="2092"/>
-        <w:gridCol w:w="1844"/>
-        <w:gridCol w:w="2850"/>
+        <w:gridCol w:w="1641"/>
         <w:gridCol w:w="1935"/>
+        <w:gridCol w:w="1132"/>
+        <w:gridCol w:w="2225"/>
+        <w:gridCol w:w="1971"/>
+        <w:gridCol w:w="1819"/>
       </w:tblGrid>
       <w:tr>
         <w:trPr>
@@ -917,7 +900,7 @@
         </w:trPr>
         <w:tc>
           <w:tcPr>
-            <w:tcW w:w="2002" w:type="dxa"/>
+            <w:tcW w:w="1777" w:type="dxa"/>
           </w:tcPr>
           <w:p>
             <w:pPr>
@@ -940,7 +923,7 @@
         </w:tc>
         <w:tc>
           <w:tcPr>
-            <w:tcW w:w="2092" w:type="dxa"/>
+            <w:tcW w:w="1994" w:type="dxa"/>
           </w:tcPr>
           <w:p>
             <w:pPr>
@@ -963,7 +946,7 @@
         </w:tc>
         <w:tc>
           <w:tcPr>
-            <w:tcW w:w="1844" w:type="dxa"/>
+            <w:tcW w:w="1398" w:type="dxa"/>
           </w:tcPr>
           <w:p>
             <w:pPr>
@@ -986,7 +969,7 @@
         </w:tc>
         <w:tc>
           <w:tcPr>
-            <w:tcW w:w="2850" w:type="dxa"/>
+            <w:tcW w:w="1392" w:type="dxa"/>
           </w:tcPr>
           <w:p>
             <w:pPr>
@@ -1003,13 +986,36 @@
                 <w:b/>
                 <w:bCs/>
               </w:rPr>
+              <w:t>Quantity</w:t>
+            </w:r>
+          </w:p>
+        </w:tc>
+        <w:tc>
+          <w:tcPr>
+            <w:tcW w:w="2300" w:type="dxa"/>
+          </w:tcPr>
+          <w:p>
+            <w:pPr>
+              <w:jc w:val="center"/>
+              <w:rPr>
+                <w:rFonts w:ascii="Cambria" w:hAnsi="Cambria"/>
+                <w:b/>
+                <w:bCs/>
+              </w:rPr>
+            </w:pPr>
+            <w:r>
+              <w:rPr>
+                <w:rFonts w:ascii="Cambria" w:hAnsi="Cambria"/>
+                <w:b/>
+                <w:bCs/>
+              </w:rPr>
               <w:t>Unit Price</w:t>
             </w:r>
           </w:p>
         </w:tc>
         <w:tc>
           <w:tcPr>
-            <w:tcW w:w="1935" w:type="dxa"/>
+            <w:tcW w:w="1862" w:type="dxa"/>
           </w:tcPr>
           <w:p>
             <w:pPr>
@@ -1037,7 +1043,7 @@
         </w:trPr>
         <w:tc>
           <w:tcPr>
-            <w:tcW w:w="2002" w:type="dxa"/>
+            <w:tcW w:w="1777" w:type="dxa"/>
           </w:tcPr>
           <w:p>
             <w:pPr>
@@ -1055,7 +1061,7 @@
         </w:tc>
         <w:tc>
           <w:tcPr>
-            <w:tcW w:w="2092" w:type="dxa"/>
+            <w:tcW w:w="1994" w:type="dxa"/>
           </w:tcPr>
           <w:p>
             <w:pPr>
@@ -1073,7 +1079,7 @@
         </w:tc>
         <w:tc>
           <w:tcPr>
-            <w:tcW w:w="1844" w:type="dxa"/>
+            <w:tcW w:w="1398" w:type="dxa"/>
           </w:tcPr>
           <w:p>
             <w:pPr>
@@ -1091,7 +1097,37 @@
         </w:tc>
         <w:tc>
           <w:tcPr>
-            <w:tcW w:w="2850" w:type="dxa"/>
+            <w:tcW w:w="1392" w:type="dxa"/>
+          </w:tcPr>
+          <w:p>
+            <w:pPr>
+              <w:rPr>
+                <w:rFonts w:ascii="Cambria" w:hAnsi="Cambria"/>
+              </w:rPr>
+            </w:pPr>
+            <w:r>
+              <w:rPr>
+                <w:rFonts w:ascii="Cambria" w:hAnsi="Cambria"/>
+              </w:rPr>
+              <w:t>{{</w:t>
+            </w:r>
+            <w:r>
+              <w:rPr>
+                <w:rFonts w:ascii="Cambria" w:hAnsi="Cambria"/>
+              </w:rPr>
+              <w:t>ServiceQ</w:t>
+            </w:r>
+            <w:r>
+              <w:rPr>
+                <w:rFonts w:ascii="Cambria" w:hAnsi="Cambria"/>
+              </w:rPr>
+              <w:t>uantity}}</w:t>
+            </w:r>
+          </w:p>
+        </w:tc>
+        <w:tc>
+          <w:tcPr>
+            <w:tcW w:w="2300" w:type="dxa"/>
           </w:tcPr>
           <w:p>
             <w:pPr>
@@ -1109,7 +1145,7 @@
         </w:tc>
         <w:tc>
           <w:tcPr>
-            <w:tcW w:w="1935" w:type="dxa"/>
+            <w:tcW w:w="1862" w:type="dxa"/>
           </w:tcPr>
           <w:p>
             <w:pPr>
@@ -1144,7 +1180,7 @@
         </w:trPr>
         <w:tc>
           <w:tcPr>
-            <w:tcW w:w="5938" w:type="dxa"/>
+            <w:tcW w:w="5169" w:type="dxa"/>
             <w:gridSpan w:val="3"/>
             <w:tcBorders>
               <w:left w:val="nil"/>
@@ -1161,9 +1197,8 @@
         </w:tc>
         <w:tc>
           <w:tcPr>
-            <w:tcW w:w="4785" w:type="dxa"/>
-            <w:gridSpan w:val="2"/>
-            <w:vAlign w:val="center"/>
+            <w:tcW w:w="5554" w:type="dxa"/>
+            <w:gridSpan w:val="3"/>
           </w:tcPr>
           <w:p>
             <w:pPr>

</xml_diff>